<commit_message>
Removed the catmidi portion of the project and updated the documentation accordingly. Developed main.c
</commit_message>
<xml_diff>
--- a/Specification/Project Specification.docx
+++ b/Specification/Project Specification.docx
@@ -1,6 +1,6 @@
 
 <file path=word/document.xml><?xml version="1.0" encoding="utf-8"?>
-<w:document xmlns:wpc="http://schemas.microsoft.com/office/word/2010/wordprocessingCanvas" xmlns:mo="http://schemas.microsoft.com/office/mac/office/2008/main" xmlns:mc="http://schemas.openxmlformats.org/markup-compatibility/2006" xmlns:mv="urn:schemas-microsoft-com:mac:vml" xmlns:o="urn:schemas-microsoft-com:office:office" xmlns:r="http://schemas.openxmlformats.org/officeDocument/2006/relationships" xmlns:m="http://schemas.openxmlformats.org/officeDocument/2006/math" xmlns:v="urn:schemas-microsoft-com:vml" xmlns:wp14="http://schemas.microsoft.com/office/word/2010/wordprocessingDrawing" xmlns:wp="http://schemas.openxmlformats.org/drawingml/2006/wordprocessingDrawing" xmlns:w10="urn:schemas-microsoft-com:office:word" xmlns:w="http://schemas.openxmlformats.org/wordprocessingml/2006/main" xmlns:w14="http://schemas.microsoft.com/office/word/2010/wordml" xmlns:wpg="http://schemas.microsoft.com/office/word/2010/wordprocessingGroup" xmlns:wpi="http://schemas.microsoft.com/office/word/2010/wordprocessingInk" xmlns:wne="http://schemas.microsoft.com/office/word/2006/wordml" xmlns:wps="http://schemas.microsoft.com/office/word/2010/wordprocessingShape" mc:Ignorable="w14 wp14">
+<w:document xmlns:wpc="http://schemas.microsoft.com/office/word/2010/wordprocessingCanvas" xmlns:mc="http://schemas.openxmlformats.org/markup-compatibility/2006" xmlns:o="urn:schemas-microsoft-com:office:office" xmlns:r="http://schemas.openxmlformats.org/officeDocument/2006/relationships" xmlns:m="http://schemas.openxmlformats.org/officeDocument/2006/math" xmlns:v="urn:schemas-microsoft-com:vml" xmlns:wp14="http://schemas.microsoft.com/office/word/2010/wordprocessingDrawing" xmlns:wp="http://schemas.openxmlformats.org/drawingml/2006/wordprocessingDrawing" xmlns:w10="urn:schemas-microsoft-com:office:word" xmlns:w="http://schemas.openxmlformats.org/wordprocessingml/2006/main" xmlns:w14="http://schemas.microsoft.com/office/word/2010/wordml" xmlns:wpg="http://schemas.microsoft.com/office/word/2010/wordprocessingGroup" xmlns:wpi="http://schemas.microsoft.com/office/word/2010/wordprocessingInk" xmlns:wne="http://schemas.microsoft.com/office/word/2006/wordml" xmlns:wps="http://schemas.microsoft.com/office/word/2010/wordprocessingShape" mc:Ignorable="w14 wp14">
   <w:body>
     <w:p>
       <w:pPr>
@@ -94,8 +94,6 @@
         </w:rPr>
         <w:t>n one form or another since 1978</w:t>
       </w:r>
-      <w:bookmarkStart w:id="0" w:name="_GoBack"/>
-      <w:bookmarkEnd w:id="0"/>
       <w:r>
         <w:rPr>
           <w:rFonts w:asciiTheme="majorHAnsi" w:hAnsiTheme="majorHAnsi"/>
@@ -110,7 +108,151 @@
           <w:sz w:val="25"/>
           <w:szCs w:val="25"/>
         </w:rPr>
-        <w:t xml:space="preserve">There has never been any official specification, so each version and implementation varies slightly, and over the years the language has improved and evolved. My project is to write two programs that can be used in combination to convert multiple MML text files into one multi track MIDI file. </w:t>
+        <w:t>There has never been any official specification, so each version and implementation varies slightly, and over the years the language has improved and e</w:t>
+      </w:r>
+      <w:r>
+        <w:rPr>
+          <w:rFonts w:asciiTheme="majorHAnsi" w:hAnsiTheme="majorHAnsi"/>
+          <w:sz w:val="25"/>
+          <w:szCs w:val="25"/>
+        </w:rPr>
+        <w:t>volved. My project is to write a program that can convert a MML text file into a MIDI file.</w:t>
+      </w:r>
+    </w:p>
+    <w:p>
+      <w:pPr>
+        <w:pStyle w:val="PlainText"/>
+        <w:spacing w:line="276" w:lineRule="auto"/>
+        <w:jc w:val="both"/>
+        <w:rPr>
+          <w:rFonts w:asciiTheme="majorHAnsi" w:hAnsiTheme="majorHAnsi"/>
+          <w:sz w:val="25"/>
+          <w:szCs w:val="25"/>
+        </w:rPr>
+      </w:pPr>
+    </w:p>
+    <w:p>
+      <w:pPr>
+        <w:pStyle w:val="PlainText"/>
+        <w:spacing w:line="360" w:lineRule="auto"/>
+        <w:jc w:val="both"/>
+        <w:rPr>
+          <w:rFonts w:asciiTheme="majorHAnsi" w:hAnsiTheme="majorHAnsi"/>
+          <w:b/>
+          <w:sz w:val="28"/>
+          <w:szCs w:val="28"/>
+          <w:u w:val="single"/>
+        </w:rPr>
+      </w:pPr>
+      <w:r>
+        <w:rPr>
+          <w:rFonts w:asciiTheme="majorHAnsi" w:hAnsiTheme="majorHAnsi"/>
+          <w:sz w:val="25"/>
+          <w:szCs w:val="25"/>
+        </w:rPr>
+        <w:tab/>
+      </w:r>
+      <w:r>
+        <w:rPr>
+          <w:rFonts w:asciiTheme="majorHAnsi" w:hAnsiTheme="majorHAnsi"/>
+          <w:b/>
+          <w:sz w:val="28"/>
+          <w:szCs w:val="28"/>
+          <w:u w:val="single"/>
+        </w:rPr>
+        <w:t>Programming Language Choice and Aids Used</w:t>
+      </w:r>
+    </w:p>
+    <w:p>
+      <w:pPr>
+        <w:pStyle w:val="PlainText"/>
+        <w:spacing w:line="276" w:lineRule="auto"/>
+        <w:jc w:val="both"/>
+        <w:rPr>
+          <w:rFonts w:asciiTheme="majorHAnsi" w:hAnsiTheme="majorHAnsi"/>
+          <w:sz w:val="25"/>
+          <w:szCs w:val="25"/>
+        </w:rPr>
+      </w:pPr>
+      <w:r>
+        <w:rPr>
+          <w:rFonts w:asciiTheme="majorHAnsi" w:hAnsiTheme="majorHAnsi"/>
+          <w:sz w:val="25"/>
+          <w:szCs w:val="25"/>
+        </w:rPr>
+        <w:t>I have decided that the C programmin</w:t>
+      </w:r>
+      <w:r>
+        <w:rPr>
+          <w:rFonts w:asciiTheme="majorHAnsi" w:hAnsiTheme="majorHAnsi"/>
+          <w:sz w:val="25"/>
+          <w:szCs w:val="25"/>
+        </w:rPr>
+        <w:t>g language is the most appropri</w:t>
+      </w:r>
+      <w:r>
+        <w:rPr>
+          <w:rFonts w:asciiTheme="majorHAnsi" w:hAnsiTheme="majorHAnsi"/>
+          <w:sz w:val="25"/>
+          <w:szCs w:val="25"/>
+        </w:rPr>
+        <w:t>ate choice for me to do this project. This is because I am most comfortable with writing C</w:t>
+      </w:r>
+      <w:r>
+        <w:rPr>
+          <w:rFonts w:asciiTheme="majorHAnsi" w:hAnsiTheme="majorHAnsi"/>
+          <w:sz w:val="25"/>
+          <w:szCs w:val="25"/>
+        </w:rPr>
+        <w:t xml:space="preserve"> than any other language, and it has </w:t>
+      </w:r>
+      <w:r>
+        <w:rPr>
+          <w:rFonts w:asciiTheme="majorHAnsi" w:hAnsiTheme="majorHAnsi"/>
+          <w:sz w:val="25"/>
+          <w:szCs w:val="25"/>
+        </w:rPr>
+        <w:t>time-tested</w:t>
+      </w:r>
+      <w:r>
+        <w:rPr>
+          <w:rFonts w:asciiTheme="majorHAnsi" w:hAnsiTheme="majorHAnsi"/>
+          <w:sz w:val="25"/>
+          <w:szCs w:val="25"/>
+        </w:rPr>
+        <w:t xml:space="preserve"> compiler compiler software </w:t>
+      </w:r>
+      <w:r>
+        <w:rPr>
+          <w:rFonts w:asciiTheme="majorHAnsi" w:hAnsiTheme="majorHAnsi"/>
+          <w:sz w:val="25"/>
+          <w:szCs w:val="25"/>
+        </w:rPr>
+        <w:t>ava</w:t>
+      </w:r>
+      <w:r>
+        <w:rPr>
+          <w:rFonts w:asciiTheme="majorHAnsi" w:hAnsiTheme="majorHAnsi"/>
+          <w:sz w:val="25"/>
+          <w:szCs w:val="25"/>
+        </w:rPr>
+        <w:t>il</w:t>
+      </w:r>
+      <w:r>
+        <w:rPr>
+          <w:rFonts w:asciiTheme="majorHAnsi" w:hAnsiTheme="majorHAnsi"/>
+          <w:sz w:val="25"/>
+          <w:szCs w:val="25"/>
+        </w:rPr>
+        <w:t>able, which</w:t>
+      </w:r>
+      <w:r>
+        <w:rPr>
+          <w:rFonts w:asciiTheme="majorHAnsi" w:hAnsiTheme="majorHAnsi"/>
+          <w:sz w:val="25"/>
+          <w:szCs w:val="25"/>
+        </w:rPr>
+        <w:t xml:space="preserve"> is particularly useful for the challenges presented by the project.</w:t>
       </w:r>
     </w:p>
     <w:p>
@@ -131,47 +273,79 @@
           <w:sz w:val="25"/>
           <w:szCs w:val="25"/>
         </w:rPr>
-        <w:t xml:space="preserve">The first program used to do this is the actual converter that reads in a single MML file and outputs a </w:t>
-      </w:r>
-      <w:r>
-        <w:rPr>
-          <w:rFonts w:asciiTheme="majorHAnsi" w:hAnsiTheme="majorHAnsi"/>
-          <w:sz w:val="25"/>
-          <w:szCs w:val="25"/>
-        </w:rPr>
-        <w:t>single-track</w:t>
-      </w:r>
-      <w:r>
-        <w:rPr>
-          <w:rFonts w:asciiTheme="majorHAnsi" w:hAnsiTheme="majorHAnsi"/>
-          <w:sz w:val="25"/>
-          <w:szCs w:val="25"/>
-        </w:rPr>
-        <w:t xml:space="preserve"> MIDI file. This is done multiple times to produce multiple files representing each track of the final MIDI file. </w:t>
-      </w:r>
-      <w:r>
-        <w:rPr>
-          <w:rFonts w:asciiTheme="majorHAnsi" w:hAnsiTheme="majorHAnsi"/>
-          <w:sz w:val="25"/>
-          <w:szCs w:val="25"/>
-        </w:rPr>
-        <w:t xml:space="preserve">The second program combines these </w:t>
-      </w:r>
-      <w:r>
-        <w:rPr>
-          <w:rFonts w:asciiTheme="majorHAnsi" w:hAnsiTheme="majorHAnsi"/>
-          <w:sz w:val="25"/>
-          <w:szCs w:val="25"/>
-        </w:rPr>
-        <w:t>single-track</w:t>
-      </w:r>
-      <w:r>
-        <w:rPr>
-          <w:rFonts w:asciiTheme="majorHAnsi" w:hAnsiTheme="majorHAnsi"/>
-          <w:sz w:val="25"/>
-          <w:szCs w:val="25"/>
-        </w:rPr>
-        <w:t xml:space="preserve"> MIDI files into a single multi track MIDI file. </w:t>
+        <w:t>I will use two compiler compiler</w:t>
+      </w:r>
+      <w:r>
+        <w:rPr>
+          <w:rFonts w:asciiTheme="majorHAnsi" w:hAnsiTheme="majorHAnsi"/>
+          <w:sz w:val="25"/>
+          <w:szCs w:val="25"/>
+        </w:rPr>
+        <w:t>s to help me write the program</w:t>
+      </w:r>
+      <w:r>
+        <w:rPr>
+          <w:rFonts w:asciiTheme="majorHAnsi" w:hAnsiTheme="majorHAnsi"/>
+          <w:sz w:val="25"/>
+          <w:szCs w:val="25"/>
+        </w:rPr>
+        <w:t>: the first is lex, a lexical analyser generator that takes a language specifying fil</w:t>
+      </w:r>
+      <w:r>
+        <w:rPr>
+          <w:rFonts w:asciiTheme="majorHAnsi" w:hAnsiTheme="majorHAnsi"/>
+          <w:sz w:val="25"/>
+          <w:szCs w:val="25"/>
+        </w:rPr>
+        <w:t xml:space="preserve">e and outputs C code that can scan it. </w:t>
+      </w:r>
+      <w:r>
+        <w:rPr>
+          <w:rFonts w:asciiTheme="majorHAnsi" w:hAnsiTheme="majorHAnsi"/>
+          <w:sz w:val="25"/>
+          <w:szCs w:val="25"/>
+        </w:rPr>
+        <w:t xml:space="preserve">The second </w:t>
+      </w:r>
+      <w:r>
+        <w:rPr>
+          <w:rFonts w:asciiTheme="majorHAnsi" w:hAnsiTheme="majorHAnsi"/>
+          <w:sz w:val="25"/>
+          <w:szCs w:val="25"/>
+        </w:rPr>
+        <w:t>is yacc – this is a</w:t>
+      </w:r>
+      <w:r>
+        <w:rPr>
+          <w:rFonts w:asciiTheme="majorHAnsi" w:hAnsiTheme="majorHAnsi"/>
+          <w:sz w:val="25"/>
+          <w:szCs w:val="25"/>
+        </w:rPr>
+        <w:t xml:space="preserve"> parser generator that takes it</w:t>
+      </w:r>
+      <w:r>
+        <w:rPr>
+          <w:rFonts w:asciiTheme="majorHAnsi" w:hAnsiTheme="majorHAnsi"/>
+          <w:sz w:val="25"/>
+          <w:szCs w:val="25"/>
+        </w:rPr>
+        <w:t xml:space="preserve">s own language specifying file and, again, generates C code that can read </w:t>
+      </w:r>
+      <w:r>
+        <w:rPr>
+          <w:rFonts w:asciiTheme="majorHAnsi" w:hAnsiTheme="majorHAnsi"/>
+          <w:sz w:val="25"/>
+          <w:szCs w:val="25"/>
+        </w:rPr>
+        <w:t xml:space="preserve">it. </w:t>
+      </w:r>
+      <w:r>
+        <w:rPr>
+          <w:rFonts w:asciiTheme="majorHAnsi" w:hAnsiTheme="majorHAnsi"/>
+          <w:sz w:val="25"/>
+          <w:szCs w:val="25"/>
+        </w:rPr>
+        <w:t>Lex and yacc are very often used together and perform best in this configuration.</w:t>
       </w:r>
     </w:p>
     <w:p>
@@ -192,63 +366,7 @@
           <w:sz w:val="25"/>
           <w:szCs w:val="25"/>
         </w:rPr>
-        <w:t>The advantage</w:t>
-      </w:r>
-      <w:r>
-        <w:rPr>
-          <w:rFonts w:asciiTheme="majorHAnsi" w:hAnsiTheme="majorHAnsi"/>
-          <w:sz w:val="25"/>
-          <w:szCs w:val="25"/>
-        </w:rPr>
-        <w:t>s</w:t>
-      </w:r>
-      <w:r>
-        <w:rPr>
-          <w:rFonts w:asciiTheme="majorHAnsi" w:hAnsiTheme="majorHAnsi"/>
-          <w:sz w:val="25"/>
-          <w:szCs w:val="25"/>
-        </w:rPr>
-        <w:t xml:space="preserve"> of having two programs are</w:t>
-      </w:r>
-      <w:r>
-        <w:rPr>
-          <w:rFonts w:asciiTheme="majorHAnsi" w:hAnsiTheme="majorHAnsi"/>
-          <w:sz w:val="25"/>
-          <w:szCs w:val="25"/>
-        </w:rPr>
-        <w:t xml:space="preserve"> that each track can be listened to before combining them, and </w:t>
-      </w:r>
-      <w:r>
-        <w:rPr>
-          <w:rFonts w:asciiTheme="majorHAnsi" w:hAnsiTheme="majorHAnsi"/>
-          <w:sz w:val="25"/>
-          <w:szCs w:val="25"/>
-        </w:rPr>
-        <w:t xml:space="preserve">instead of one complicated program being written, two </w:t>
-      </w:r>
-      <w:r>
-        <w:rPr>
-          <w:rFonts w:asciiTheme="majorHAnsi" w:hAnsiTheme="majorHAnsi"/>
-          <w:sz w:val="25"/>
-          <w:szCs w:val="25"/>
-        </w:rPr>
-        <w:t>simple programs can be written which will likely be less complicated tog</w:t>
-      </w:r>
-      <w:r>
-        <w:rPr>
-          <w:rFonts w:asciiTheme="majorHAnsi" w:hAnsiTheme="majorHAnsi"/>
-          <w:sz w:val="25"/>
-          <w:szCs w:val="25"/>
-        </w:rPr>
-        <w:t>e</w:t>
-      </w:r>
-      <w:r>
-        <w:rPr>
-          <w:rFonts w:asciiTheme="majorHAnsi" w:hAnsiTheme="majorHAnsi"/>
-          <w:sz w:val="25"/>
-          <w:szCs w:val="25"/>
-        </w:rPr>
-        <w:t>ther than the one combined program.</w:t>
+        <w:t>I’ve decided to not use any libraries for this project aside from the standard C libraries, as I feel like this will make the completion of the project a more valuable and informative experience. One effect of not using libraries is that I will have to write my own code to write a MIDI file.</w:t>
       </w:r>
     </w:p>
     <w:p>
@@ -262,6 +380,128 @@
           <w:szCs w:val="25"/>
         </w:rPr>
       </w:pPr>
+      <w:r>
+        <w:rPr>
+          <w:rFonts w:asciiTheme="majorHAnsi" w:hAnsiTheme="majorHAnsi"/>
+          <w:sz w:val="25"/>
+          <w:szCs w:val="25"/>
+        </w:rPr>
+        <w:tab/>
+        <w:t xml:space="preserve">To compile my software I will use the GNU Compiler Collection (GCC) called by </w:t>
+      </w:r>
+      <w:r>
+        <w:rPr>
+          <w:rFonts w:asciiTheme="majorHAnsi" w:hAnsiTheme="majorHAnsi"/>
+          <w:sz w:val="25"/>
+          <w:szCs w:val="25"/>
+        </w:rPr>
+        <w:t xml:space="preserve">makefiles. </w:t>
+      </w:r>
+      <w:r>
+        <w:rPr>
+          <w:rFonts w:asciiTheme="majorHAnsi" w:hAnsiTheme="majorHAnsi"/>
+          <w:sz w:val="25"/>
+          <w:szCs w:val="25"/>
+        </w:rPr>
+        <w:t xml:space="preserve">This is a method I have used many times before, and is a standard </w:t>
+      </w:r>
+      <w:r>
+        <w:rPr>
+          <w:rFonts w:asciiTheme="majorHAnsi" w:hAnsiTheme="majorHAnsi"/>
+          <w:sz w:val="25"/>
+          <w:szCs w:val="25"/>
+        </w:rPr>
+        <w:t xml:space="preserve">way to </w:t>
+      </w:r>
+      <w:r>
+        <w:rPr>
+          <w:rFonts w:asciiTheme="majorHAnsi" w:hAnsiTheme="majorHAnsi"/>
+          <w:sz w:val="25"/>
+          <w:szCs w:val="25"/>
+        </w:rPr>
+        <w:t>keep a handle on the minutiae</w:t>
+      </w:r>
+      <w:r>
+        <w:rPr>
+          <w:rFonts w:asciiTheme="majorHAnsi" w:hAnsiTheme="majorHAnsi"/>
+          <w:sz w:val="25"/>
+          <w:szCs w:val="25"/>
+        </w:rPr>
+        <w:t xml:space="preserve"> of</w:t>
+      </w:r>
+      <w:r>
+        <w:rPr>
+          <w:rFonts w:asciiTheme="majorHAnsi" w:hAnsiTheme="majorHAnsi"/>
+          <w:sz w:val="25"/>
+          <w:szCs w:val="25"/>
+        </w:rPr>
+        <w:t xml:space="preserve"> compilation, such as optimisation</w:t>
+      </w:r>
+      <w:r>
+        <w:rPr>
+          <w:rFonts w:asciiTheme="majorHAnsi" w:hAnsiTheme="majorHAnsi"/>
+          <w:sz w:val="25"/>
+          <w:szCs w:val="25"/>
+        </w:rPr>
+        <w:t xml:space="preserve"> levels</w:t>
+      </w:r>
+      <w:r>
+        <w:rPr>
+          <w:rFonts w:asciiTheme="majorHAnsi" w:hAnsiTheme="majorHAnsi"/>
+          <w:sz w:val="25"/>
+          <w:szCs w:val="25"/>
+        </w:rPr>
+        <w:t>.</w:t>
+      </w:r>
+    </w:p>
+    <w:p>
+      <w:pPr>
+        <w:pStyle w:val="PlainText"/>
+        <w:spacing w:line="276" w:lineRule="auto"/>
+        <w:jc w:val="both"/>
+        <w:rPr>
+          <w:rFonts w:asciiTheme="majorHAnsi" w:hAnsiTheme="majorHAnsi"/>
+          <w:sz w:val="25"/>
+          <w:szCs w:val="25"/>
+        </w:rPr>
+      </w:pPr>
+      <w:r>
+        <w:rPr>
+          <w:rFonts w:asciiTheme="majorHAnsi" w:hAnsiTheme="majorHAnsi"/>
+          <w:sz w:val="25"/>
+          <w:szCs w:val="25"/>
+        </w:rPr>
+        <w:tab/>
+        <w:t xml:space="preserve">As the project is quite complicated, and will likely have a large source code, version control will be essential. </w:t>
+      </w:r>
+      <w:r>
+        <w:rPr>
+          <w:rFonts w:asciiTheme="majorHAnsi" w:hAnsiTheme="majorHAnsi"/>
+          <w:sz w:val="25"/>
+          <w:szCs w:val="25"/>
+        </w:rPr>
+        <w:t>For this, I will use git and github to allow me to work on the project from multiple systems.</w:t>
+      </w:r>
+      <w:r>
+        <w:rPr>
+          <w:rFonts w:asciiTheme="majorHAnsi" w:hAnsiTheme="majorHAnsi"/>
+          <w:sz w:val="25"/>
+          <w:szCs w:val="25"/>
+        </w:rPr>
+        <w:t xml:space="preserve"> This is another standard technique this is widely used.</w:t>
+      </w:r>
+    </w:p>
+    <w:p>
+      <w:pPr>
+        <w:pStyle w:val="PlainText"/>
+        <w:spacing w:line="276" w:lineRule="auto"/>
+        <w:jc w:val="both"/>
+        <w:rPr>
+          <w:rFonts w:asciiTheme="majorHAnsi" w:hAnsiTheme="majorHAnsi"/>
+          <w:sz w:val="25"/>
+          <w:szCs w:val="25"/>
+        </w:rPr>
+      </w:pPr>
     </w:p>
     <w:p>
       <w:pPr>
@@ -292,7 +532,27 @@
           <w:szCs w:val="28"/>
           <w:u w:val="single"/>
         </w:rPr>
-        <w:t>Programming Language Choice and Aids Used</w:t>
+        <w:t>Us</w:t>
+      </w:r>
+      <w:r>
+        <w:rPr>
+          <w:rFonts w:asciiTheme="majorHAnsi" w:hAnsiTheme="majorHAnsi"/>
+          <w:b/>
+          <w:sz w:val="28"/>
+          <w:szCs w:val="28"/>
+          <w:u w:val="single"/>
+        </w:rPr>
+        <w:t>age and</w:t>
+      </w:r>
+      <w:r>
+        <w:rPr>
+          <w:rFonts w:asciiTheme="majorHAnsi" w:hAnsiTheme="majorHAnsi"/>
+          <w:b/>
+          <w:sz w:val="28"/>
+          <w:szCs w:val="28"/>
+          <w:u w:val="single"/>
+        </w:rPr>
+        <w:t xml:space="preserve"> Example</w:t>
       </w:r>
     </w:p>
     <w:p>
@@ -312,153 +572,7 @@
           <w:sz w:val="25"/>
           <w:szCs w:val="25"/>
         </w:rPr>
-        <w:t>I have decided that the C programmin</w:t>
-      </w:r>
-      <w:r>
-        <w:rPr>
-          <w:rFonts w:asciiTheme="majorHAnsi" w:hAnsiTheme="majorHAnsi"/>
-          <w:sz w:val="25"/>
-          <w:szCs w:val="25"/>
-        </w:rPr>
-        <w:t>g language is the most appropri</w:t>
-      </w:r>
-      <w:r>
-        <w:rPr>
-          <w:rFonts w:asciiTheme="majorHAnsi" w:hAnsiTheme="majorHAnsi"/>
-          <w:sz w:val="25"/>
-          <w:szCs w:val="25"/>
-        </w:rPr>
-        <w:t>ate choice for me to do this project. This is because I am most comfortable with writing C</w:t>
-      </w:r>
-      <w:r>
-        <w:rPr>
-          <w:rFonts w:asciiTheme="majorHAnsi" w:hAnsiTheme="majorHAnsi"/>
-          <w:sz w:val="25"/>
-          <w:szCs w:val="25"/>
-        </w:rPr>
-        <w:t xml:space="preserve"> than any other language, and it has a plethora of compiler compiler software </w:t>
-      </w:r>
-      <w:r>
-        <w:rPr>
-          <w:rFonts w:asciiTheme="majorHAnsi" w:hAnsiTheme="majorHAnsi"/>
-          <w:sz w:val="25"/>
-          <w:szCs w:val="25"/>
-        </w:rPr>
-        <w:t>ava</w:t>
-      </w:r>
-      <w:r>
-        <w:rPr>
-          <w:rFonts w:asciiTheme="majorHAnsi" w:hAnsiTheme="majorHAnsi"/>
-          <w:sz w:val="25"/>
-          <w:szCs w:val="25"/>
-        </w:rPr>
-        <w:t>il</w:t>
-      </w:r>
-      <w:r>
-        <w:rPr>
-          <w:rFonts w:asciiTheme="majorHAnsi" w:hAnsiTheme="majorHAnsi"/>
-          <w:sz w:val="25"/>
-          <w:szCs w:val="25"/>
-        </w:rPr>
-        <w:t>able, which</w:t>
-      </w:r>
-      <w:r>
-        <w:rPr>
-          <w:rFonts w:asciiTheme="majorHAnsi" w:hAnsiTheme="majorHAnsi"/>
-          <w:sz w:val="25"/>
-          <w:szCs w:val="25"/>
-        </w:rPr>
-        <w:t xml:space="preserve"> is particularly useful for the challenges presented by the project.</w:t>
-      </w:r>
-    </w:p>
-    <w:p>
-      <w:pPr>
-        <w:pStyle w:val="PlainText"/>
-        <w:spacing w:line="276" w:lineRule="auto"/>
-        <w:ind w:firstLine="720"/>
-        <w:jc w:val="both"/>
-        <w:rPr>
-          <w:rFonts w:asciiTheme="majorHAnsi" w:hAnsiTheme="majorHAnsi"/>
-          <w:sz w:val="25"/>
-          <w:szCs w:val="25"/>
-        </w:rPr>
-      </w:pPr>
-      <w:r>
-        <w:rPr>
-          <w:rFonts w:asciiTheme="majorHAnsi" w:hAnsiTheme="majorHAnsi"/>
-          <w:sz w:val="25"/>
-          <w:szCs w:val="25"/>
-        </w:rPr>
-        <w:t>I will use two compiler compilers to help me write both programs</w:t>
-      </w:r>
-      <w:r>
-        <w:rPr>
-          <w:rFonts w:asciiTheme="majorHAnsi" w:hAnsiTheme="majorHAnsi"/>
-          <w:sz w:val="25"/>
-          <w:szCs w:val="25"/>
-        </w:rPr>
-        <w:t>: the first is lex, a lexical analyser generator that takes a language specifying fil</w:t>
-      </w:r>
-      <w:r>
-        <w:rPr>
-          <w:rFonts w:asciiTheme="majorHAnsi" w:hAnsiTheme="majorHAnsi"/>
-          <w:sz w:val="25"/>
-          <w:szCs w:val="25"/>
-        </w:rPr>
-        <w:t xml:space="preserve">e and outputs C code that can scan it. </w:t>
-      </w:r>
-      <w:r>
-        <w:rPr>
-          <w:rFonts w:asciiTheme="majorHAnsi" w:hAnsiTheme="majorHAnsi"/>
-          <w:sz w:val="25"/>
-          <w:szCs w:val="25"/>
-        </w:rPr>
-        <w:t xml:space="preserve">The second </w:t>
-      </w:r>
-      <w:r>
-        <w:rPr>
-          <w:rFonts w:asciiTheme="majorHAnsi" w:hAnsiTheme="majorHAnsi"/>
-          <w:sz w:val="25"/>
-          <w:szCs w:val="25"/>
-        </w:rPr>
-        <w:t xml:space="preserve">is yacc – this is a parser generator that takes it’s own language specifying file and, again, generates C code that can read </w:t>
-      </w:r>
-      <w:r>
-        <w:rPr>
-          <w:rFonts w:asciiTheme="majorHAnsi" w:hAnsiTheme="majorHAnsi"/>
-          <w:sz w:val="25"/>
-          <w:szCs w:val="25"/>
-        </w:rPr>
-        <w:t xml:space="preserve">it. </w:t>
-      </w:r>
-      <w:r>
-        <w:rPr>
-          <w:rFonts w:asciiTheme="majorHAnsi" w:hAnsiTheme="majorHAnsi"/>
-          <w:sz w:val="25"/>
-          <w:szCs w:val="25"/>
-        </w:rPr>
-        <w:t>Lex and yacc are very often used together and perform best in this configuration.</w:t>
-      </w:r>
-    </w:p>
-    <w:p>
-      <w:pPr>
-        <w:pStyle w:val="PlainText"/>
-        <w:spacing w:line="276" w:lineRule="auto"/>
-        <w:ind w:firstLine="720"/>
-        <w:jc w:val="both"/>
-        <w:rPr>
-          <w:rFonts w:asciiTheme="majorHAnsi" w:hAnsiTheme="majorHAnsi"/>
-          <w:sz w:val="25"/>
-          <w:szCs w:val="25"/>
-        </w:rPr>
-      </w:pPr>
-      <w:r>
-        <w:rPr>
-          <w:rFonts w:asciiTheme="majorHAnsi" w:hAnsiTheme="majorHAnsi"/>
-          <w:sz w:val="25"/>
-          <w:szCs w:val="25"/>
-        </w:rPr>
-        <w:t>I’ve decided to not use any libraries for this project aside from the standard C libraries, as I feel like this will make the completion of the project a more valuable and informative experience. One effect of not using libraries is that I will have to write my own code to write a MIDI file.</w:t>
+        <w:t>The program will be called from the terminal as follows:</w:t>
       </w:r>
     </w:p>
     <w:p>
@@ -472,79 +586,6 @@
           <w:szCs w:val="25"/>
         </w:rPr>
       </w:pPr>
-      <w:r>
-        <w:rPr>
-          <w:rFonts w:asciiTheme="majorHAnsi" w:hAnsiTheme="majorHAnsi"/>
-          <w:sz w:val="25"/>
-          <w:szCs w:val="25"/>
-        </w:rPr>
-        <w:tab/>
-        <w:t xml:space="preserve">To compile my software I will use the GNU Compiler Collection (GCC) called by </w:t>
-      </w:r>
-      <w:r>
-        <w:rPr>
-          <w:rFonts w:asciiTheme="majorHAnsi" w:hAnsiTheme="majorHAnsi"/>
-          <w:sz w:val="25"/>
-          <w:szCs w:val="25"/>
-        </w:rPr>
-        <w:t xml:space="preserve">makefiles. </w:t>
-      </w:r>
-      <w:r>
-        <w:rPr>
-          <w:rFonts w:asciiTheme="majorHAnsi" w:hAnsiTheme="majorHAnsi"/>
-          <w:sz w:val="25"/>
-          <w:szCs w:val="25"/>
-        </w:rPr>
-        <w:t xml:space="preserve">This is a method I have used many times before, and is a standard </w:t>
-      </w:r>
-      <w:r>
-        <w:rPr>
-          <w:rFonts w:asciiTheme="majorHAnsi" w:hAnsiTheme="majorHAnsi"/>
-          <w:sz w:val="25"/>
-          <w:szCs w:val="25"/>
-        </w:rPr>
-        <w:t xml:space="preserve">way to </w:t>
-      </w:r>
-      <w:r>
-        <w:rPr>
-          <w:rFonts w:asciiTheme="majorHAnsi" w:hAnsiTheme="majorHAnsi"/>
-          <w:sz w:val="25"/>
-          <w:szCs w:val="25"/>
-        </w:rPr>
-        <w:t>keep a handle on the minutiae</w:t>
-      </w:r>
-      <w:r>
-        <w:rPr>
-          <w:rFonts w:asciiTheme="majorHAnsi" w:hAnsiTheme="majorHAnsi"/>
-          <w:sz w:val="25"/>
-          <w:szCs w:val="25"/>
-        </w:rPr>
-        <w:t xml:space="preserve"> of</w:t>
-      </w:r>
-      <w:r>
-        <w:rPr>
-          <w:rFonts w:asciiTheme="majorHAnsi" w:hAnsiTheme="majorHAnsi"/>
-          <w:sz w:val="25"/>
-          <w:szCs w:val="25"/>
-        </w:rPr>
-        <w:t xml:space="preserve"> compilation, such as optimisation</w:t>
-      </w:r>
-      <w:r>
-        <w:rPr>
-          <w:rFonts w:asciiTheme="majorHAnsi" w:hAnsiTheme="majorHAnsi"/>
-          <w:sz w:val="25"/>
-          <w:szCs w:val="25"/>
-        </w:rPr>
-        <w:t xml:space="preserve"> levels</w:t>
-      </w:r>
-      <w:r>
-        <w:rPr>
-          <w:rFonts w:asciiTheme="majorHAnsi" w:hAnsiTheme="majorHAnsi"/>
-          <w:sz w:val="25"/>
-          <w:szCs w:val="25"/>
-        </w:rPr>
-        <w:t>.</w:t>
-      </w:r>
     </w:p>
     <w:p>
       <w:pPr>
@@ -563,24 +604,55 @@
           <w:sz w:val="25"/>
           <w:szCs w:val="25"/>
         </w:rPr>
-        <w:tab/>
-        <w:t xml:space="preserve">As the project is quite complicated, and will likely have a large source code, version control will be essential. </w:t>
-      </w:r>
-      <w:r>
-        <w:rPr>
-          <w:rFonts w:asciiTheme="majorHAnsi" w:hAnsiTheme="majorHAnsi"/>
-          <w:sz w:val="25"/>
-          <w:szCs w:val="25"/>
-        </w:rPr>
-        <w:t>For this, I will use git and github to allow me to work on the project from multiple systems.</w:t>
-      </w:r>
-      <w:r>
-        <w:rPr>
-          <w:rFonts w:asciiTheme="majorHAnsi" w:hAnsiTheme="majorHAnsi"/>
-          <w:sz w:val="25"/>
-          <w:szCs w:val="25"/>
-        </w:rPr>
-        <w:t xml:space="preserve"> This is another standard technique this is widely used.</w:t>
+        <w:t>mmltomidi</w:t>
+      </w:r>
+      <w:r>
+        <w:rPr>
+          <w:rFonts w:asciiTheme="majorHAnsi" w:hAnsiTheme="majorHAnsi"/>
+          <w:sz w:val="25"/>
+          <w:szCs w:val="25"/>
+        </w:rPr>
+        <w:t xml:space="preserve"> [-o</w:t>
+      </w:r>
+      <w:r>
+        <w:rPr>
+          <w:rFonts w:asciiTheme="majorHAnsi" w:hAnsiTheme="majorHAnsi"/>
+          <w:sz w:val="25"/>
+          <w:szCs w:val="25"/>
+        </w:rPr>
+        <w:t xml:space="preserve"> output_</w:t>
+      </w:r>
+      <w:r>
+        <w:rPr>
+          <w:rFonts w:asciiTheme="majorHAnsi" w:hAnsiTheme="majorHAnsi"/>
+          <w:sz w:val="25"/>
+          <w:szCs w:val="25"/>
+        </w:rPr>
+        <w:t>path</w:t>
+      </w:r>
+      <w:r>
+        <w:rPr>
+          <w:rFonts w:asciiTheme="majorHAnsi" w:hAnsiTheme="majorHAnsi"/>
+          <w:sz w:val="25"/>
+          <w:szCs w:val="25"/>
+        </w:rPr>
+        <w:t>]</w:t>
+      </w:r>
+      <w:r>
+        <w:rPr>
+          <w:rFonts w:asciiTheme="majorHAnsi" w:hAnsiTheme="majorHAnsi"/>
+          <w:sz w:val="25"/>
+          <w:szCs w:val="25"/>
+        </w:rPr>
+        <w:t xml:space="preserve"> </w:t>
+      </w:r>
+      <w:r>
+        <w:rPr>
+          <w:rFonts w:asciiTheme="majorHAnsi" w:hAnsiTheme="majorHAnsi"/>
+          <w:sz w:val="25"/>
+          <w:szCs w:val="25"/>
+        </w:rPr>
+        <w:t>[file]</w:t>
       </w:r>
     </w:p>
     <w:p>
@@ -606,426 +678,27 @@
           <w:szCs w:val="25"/>
         </w:rPr>
       </w:pPr>
-    </w:p>
-    <w:p>
-      <w:pPr>
-        <w:pStyle w:val="PlainText"/>
-        <w:spacing w:line="276" w:lineRule="auto"/>
-        <w:jc w:val="both"/>
-        <w:rPr>
-          <w:rFonts w:asciiTheme="majorHAnsi" w:hAnsiTheme="majorHAnsi"/>
-          <w:sz w:val="25"/>
-          <w:szCs w:val="25"/>
-        </w:rPr>
-      </w:pPr>
-    </w:p>
-    <w:p>
-      <w:pPr>
-        <w:pStyle w:val="PlainText"/>
-        <w:spacing w:line="276" w:lineRule="auto"/>
-        <w:jc w:val="both"/>
-        <w:rPr>
-          <w:rFonts w:asciiTheme="majorHAnsi" w:hAnsiTheme="majorHAnsi"/>
-          <w:sz w:val="25"/>
-          <w:szCs w:val="25"/>
-        </w:rPr>
-      </w:pPr>
-    </w:p>
-    <w:p>
-      <w:pPr>
-        <w:pStyle w:val="PlainText"/>
-        <w:spacing w:line="360" w:lineRule="auto"/>
-        <w:jc w:val="both"/>
-        <w:rPr>
-          <w:rFonts w:asciiTheme="majorHAnsi" w:hAnsiTheme="majorHAnsi"/>
-          <w:b/>
-          <w:sz w:val="28"/>
-          <w:szCs w:val="28"/>
-          <w:u w:val="single"/>
-        </w:rPr>
-      </w:pPr>
-      <w:r>
-        <w:rPr>
-          <w:rFonts w:asciiTheme="majorHAnsi" w:hAnsiTheme="majorHAnsi"/>
-          <w:sz w:val="25"/>
-          <w:szCs w:val="25"/>
-        </w:rPr>
-        <w:lastRenderedPageBreak/>
-        <w:tab/>
-      </w:r>
-      <w:r>
-        <w:rPr>
-          <w:rFonts w:asciiTheme="majorHAnsi" w:hAnsiTheme="majorHAnsi"/>
-          <w:b/>
-          <w:sz w:val="28"/>
-          <w:szCs w:val="28"/>
-          <w:u w:val="single"/>
-        </w:rPr>
-        <w:t>Us</w:t>
-      </w:r>
-      <w:r>
-        <w:rPr>
-          <w:rFonts w:asciiTheme="majorHAnsi" w:hAnsiTheme="majorHAnsi"/>
-          <w:b/>
-          <w:sz w:val="28"/>
-          <w:szCs w:val="28"/>
-          <w:u w:val="single"/>
-        </w:rPr>
-        <w:t>age and</w:t>
-      </w:r>
-      <w:r>
-        <w:rPr>
-          <w:rFonts w:asciiTheme="majorHAnsi" w:hAnsiTheme="majorHAnsi"/>
-          <w:b/>
-          <w:sz w:val="28"/>
-          <w:szCs w:val="28"/>
-          <w:u w:val="single"/>
-        </w:rPr>
-        <w:t xml:space="preserve"> Example</w:t>
-      </w:r>
-    </w:p>
-    <w:p>
-      <w:pPr>
-        <w:pStyle w:val="PlainText"/>
-        <w:spacing w:line="276" w:lineRule="auto"/>
-        <w:jc w:val="both"/>
-        <w:rPr>
-          <w:rFonts w:asciiTheme="majorHAnsi" w:hAnsiTheme="majorHAnsi"/>
-          <w:sz w:val="25"/>
-          <w:szCs w:val="25"/>
-        </w:rPr>
-      </w:pPr>
-      <w:r>
-        <w:rPr>
-          <w:rFonts w:asciiTheme="majorHAnsi" w:hAnsiTheme="majorHAnsi"/>
-          <w:sz w:val="25"/>
-          <w:szCs w:val="25"/>
-        </w:rPr>
-        <w:t>Both programs written for</w:t>
-      </w:r>
-      <w:r>
-        <w:rPr>
-          <w:rFonts w:asciiTheme="majorHAnsi" w:hAnsiTheme="majorHAnsi"/>
-          <w:sz w:val="25"/>
-          <w:szCs w:val="25"/>
-        </w:rPr>
-        <w:t xml:space="preserve"> this project will be called via the</w:t>
-      </w:r>
-      <w:r>
-        <w:rPr>
-          <w:rFonts w:asciiTheme="majorHAnsi" w:hAnsiTheme="majorHAnsi"/>
-          <w:sz w:val="25"/>
-          <w:szCs w:val="25"/>
-        </w:rPr>
-        <w:t xml:space="preserve"> terminal. </w:t>
-      </w:r>
-      <w:r>
-        <w:rPr>
-          <w:rFonts w:asciiTheme="majorHAnsi" w:hAnsiTheme="majorHAnsi"/>
-          <w:sz w:val="25"/>
-          <w:szCs w:val="25"/>
-        </w:rPr>
-        <w:t xml:space="preserve">The first program, that </w:t>
-      </w:r>
-      <w:r>
-        <w:rPr>
-          <w:rFonts w:asciiTheme="majorHAnsi" w:hAnsiTheme="majorHAnsi"/>
-          <w:sz w:val="25"/>
-          <w:szCs w:val="25"/>
-        </w:rPr>
-        <w:t>turns the MML files to MIDI files, will be called as follows</w:t>
-      </w:r>
-      <w:r>
-        <w:rPr>
-          <w:rFonts w:asciiTheme="majorHAnsi" w:hAnsiTheme="majorHAnsi"/>
-          <w:sz w:val="25"/>
-          <w:szCs w:val="25"/>
-        </w:rPr>
-        <w:t>:</w:t>
-      </w:r>
-    </w:p>
-    <w:p>
-      <w:pPr>
-        <w:pStyle w:val="PlainText"/>
-        <w:spacing w:line="276" w:lineRule="auto"/>
-        <w:jc w:val="both"/>
-        <w:rPr>
-          <w:rFonts w:asciiTheme="majorHAnsi" w:hAnsiTheme="majorHAnsi"/>
-          <w:sz w:val="25"/>
-          <w:szCs w:val="25"/>
-        </w:rPr>
-      </w:pPr>
-    </w:p>
-    <w:p>
-      <w:pPr>
-        <w:pStyle w:val="PlainText"/>
-        <w:spacing w:line="276" w:lineRule="auto"/>
-        <w:jc w:val="both"/>
-        <w:rPr>
-          <w:rFonts w:asciiTheme="majorHAnsi" w:hAnsiTheme="majorHAnsi"/>
-          <w:sz w:val="25"/>
-          <w:szCs w:val="25"/>
-        </w:rPr>
-      </w:pPr>
-      <w:r>
-        <w:rPr>
-          <w:rFonts w:asciiTheme="majorHAnsi" w:hAnsiTheme="majorHAnsi"/>
-          <w:sz w:val="25"/>
-          <w:szCs w:val="25"/>
-        </w:rPr>
-        <w:t>mmltomidi</w:t>
-      </w:r>
-      <w:r>
-        <w:rPr>
-          <w:rFonts w:asciiTheme="majorHAnsi" w:hAnsiTheme="majorHAnsi"/>
-          <w:sz w:val="25"/>
-          <w:szCs w:val="25"/>
-        </w:rPr>
-        <w:t xml:space="preserve"> [-o</w:t>
-      </w:r>
-      <w:r>
-        <w:rPr>
-          <w:rFonts w:asciiTheme="majorHAnsi" w:hAnsiTheme="majorHAnsi"/>
-          <w:sz w:val="25"/>
-          <w:szCs w:val="25"/>
-        </w:rPr>
-        <w:t xml:space="preserve"> output_</w:t>
-      </w:r>
-      <w:r>
-        <w:rPr>
-          <w:rFonts w:asciiTheme="majorHAnsi" w:hAnsiTheme="majorHAnsi"/>
-          <w:sz w:val="25"/>
-          <w:szCs w:val="25"/>
-        </w:rPr>
-        <w:t>path</w:t>
-      </w:r>
-      <w:r>
-        <w:rPr>
-          <w:rFonts w:asciiTheme="majorHAnsi" w:hAnsiTheme="majorHAnsi"/>
-          <w:sz w:val="25"/>
-          <w:szCs w:val="25"/>
-        </w:rPr>
-        <w:t>]</w:t>
-      </w:r>
-      <w:r>
-        <w:rPr>
-          <w:rFonts w:asciiTheme="majorHAnsi" w:hAnsiTheme="majorHAnsi"/>
-          <w:sz w:val="25"/>
-          <w:szCs w:val="25"/>
-        </w:rPr>
-        <w:t xml:space="preserve"> </w:t>
-      </w:r>
-      <w:r>
-        <w:rPr>
-          <w:rFonts w:asciiTheme="majorHAnsi" w:hAnsiTheme="majorHAnsi"/>
-          <w:sz w:val="25"/>
-          <w:szCs w:val="25"/>
-        </w:rPr>
-        <w:t>[file]</w:t>
-      </w:r>
-    </w:p>
-    <w:p>
-      <w:pPr>
-        <w:pStyle w:val="PlainText"/>
-        <w:spacing w:line="276" w:lineRule="auto"/>
-        <w:jc w:val="both"/>
-        <w:rPr>
-          <w:rFonts w:asciiTheme="majorHAnsi" w:hAnsiTheme="majorHAnsi"/>
-          <w:sz w:val="25"/>
-          <w:szCs w:val="25"/>
-        </w:rPr>
-      </w:pPr>
-    </w:p>
-    <w:p>
-      <w:pPr>
-        <w:pStyle w:val="PlainText"/>
-        <w:spacing w:line="276" w:lineRule="auto"/>
-        <w:jc w:val="both"/>
-        <w:rPr>
-          <w:rFonts w:asciiTheme="majorHAnsi" w:hAnsiTheme="majorHAnsi"/>
-          <w:sz w:val="25"/>
-          <w:szCs w:val="25"/>
-        </w:rPr>
-      </w:pPr>
-      <w:r>
-        <w:rPr>
-          <w:rFonts w:asciiTheme="majorHAnsi" w:hAnsiTheme="majorHAnsi"/>
-          <w:sz w:val="25"/>
-          <w:szCs w:val="25"/>
-        </w:rPr>
-        <w:t>The “-o” switch and output file name is optional: if it is not included then the output of the program will be stored in a file called “output.midi” in the folder in which the program is run.</w:t>
-      </w:r>
-    </w:p>
-    <w:p>
-      <w:pPr>
-        <w:pStyle w:val="PlainText"/>
-        <w:spacing w:line="276" w:lineRule="auto"/>
-        <w:jc w:val="both"/>
-        <w:rPr>
-          <w:rFonts w:asciiTheme="majorHAnsi" w:hAnsiTheme="majorHAnsi"/>
-          <w:sz w:val="25"/>
-          <w:szCs w:val="25"/>
-        </w:rPr>
-      </w:pPr>
-    </w:p>
-    <w:p>
-      <w:pPr>
-        <w:pStyle w:val="PlainText"/>
-        <w:spacing w:line="276" w:lineRule="auto"/>
-        <w:jc w:val="both"/>
-        <w:rPr>
-          <w:rFonts w:asciiTheme="majorHAnsi" w:hAnsiTheme="majorHAnsi"/>
-          <w:sz w:val="25"/>
-          <w:szCs w:val="25"/>
-        </w:rPr>
-      </w:pPr>
-      <w:r>
-        <w:rPr>
-          <w:rFonts w:asciiTheme="majorHAnsi" w:hAnsiTheme="majorHAnsi"/>
-          <w:sz w:val="25"/>
-          <w:szCs w:val="25"/>
-        </w:rPr>
-        <w:t>The second program, that turns multiple single track MIDI files into one multi-track MIDI file, will be called as follows:</w:t>
-      </w:r>
-    </w:p>
-    <w:p>
-      <w:pPr>
-        <w:pStyle w:val="PlainText"/>
-        <w:spacing w:line="276" w:lineRule="auto"/>
-        <w:jc w:val="both"/>
-        <w:rPr>
-          <w:rFonts w:asciiTheme="majorHAnsi" w:hAnsiTheme="majorHAnsi"/>
-          <w:sz w:val="25"/>
-          <w:szCs w:val="25"/>
-        </w:rPr>
-      </w:pPr>
-    </w:p>
-    <w:p>
-      <w:pPr>
-        <w:pStyle w:val="PlainText"/>
-        <w:spacing w:line="276" w:lineRule="auto"/>
-        <w:jc w:val="both"/>
-        <w:rPr>
-          <w:rFonts w:asciiTheme="majorHAnsi" w:hAnsiTheme="majorHAnsi"/>
-          <w:sz w:val="25"/>
-          <w:szCs w:val="25"/>
-        </w:rPr>
-      </w:pPr>
-      <w:r>
-        <w:rPr>
-          <w:rFonts w:asciiTheme="majorHAnsi" w:hAnsiTheme="majorHAnsi"/>
-          <w:sz w:val="25"/>
-          <w:szCs w:val="25"/>
-        </w:rPr>
-        <w:t>cat</w:t>
-      </w:r>
-      <w:r>
-        <w:rPr>
-          <w:rFonts w:asciiTheme="majorHAnsi" w:hAnsiTheme="majorHAnsi"/>
-          <w:sz w:val="25"/>
-          <w:szCs w:val="25"/>
-        </w:rPr>
-        <w:t>midi</w:t>
-      </w:r>
-      <w:r>
-        <w:rPr>
-          <w:rFonts w:asciiTheme="majorHAnsi" w:hAnsiTheme="majorHAnsi"/>
-          <w:sz w:val="25"/>
-          <w:szCs w:val="25"/>
-        </w:rPr>
-        <w:t xml:space="preserve"> </w:t>
-      </w:r>
-      <w:r>
-        <w:rPr>
-          <w:rFonts w:asciiTheme="majorHAnsi" w:hAnsiTheme="majorHAnsi"/>
-          <w:sz w:val="25"/>
-          <w:szCs w:val="25"/>
-        </w:rPr>
-        <w:t>[-o output_path] [</w:t>
-      </w:r>
-      <w:r>
-        <w:rPr>
-          <w:rFonts w:asciiTheme="majorHAnsi" w:hAnsiTheme="majorHAnsi"/>
-          <w:sz w:val="25"/>
-          <w:szCs w:val="25"/>
-        </w:rPr>
-        <w:t>file</w:t>
-      </w:r>
-      <w:r>
-        <w:rPr>
-          <w:rFonts w:asciiTheme="majorHAnsi" w:hAnsiTheme="majorHAnsi"/>
-          <w:sz w:val="25"/>
-          <w:szCs w:val="25"/>
-        </w:rPr>
-        <w:t xml:space="preserve"> …]</w:t>
-      </w:r>
-    </w:p>
-    <w:p>
-      <w:pPr>
-        <w:pStyle w:val="PlainText"/>
-        <w:spacing w:line="276" w:lineRule="auto"/>
-        <w:jc w:val="both"/>
-        <w:rPr>
-          <w:rFonts w:asciiTheme="majorHAnsi" w:hAnsiTheme="majorHAnsi"/>
-          <w:sz w:val="25"/>
-          <w:szCs w:val="25"/>
-        </w:rPr>
-      </w:pPr>
-    </w:p>
-    <w:p>
-      <w:pPr>
-        <w:pStyle w:val="PlainText"/>
-        <w:spacing w:line="276" w:lineRule="auto"/>
-        <w:jc w:val="both"/>
-        <w:rPr>
-          <w:rFonts w:asciiTheme="majorHAnsi" w:hAnsiTheme="majorHAnsi"/>
-          <w:sz w:val="25"/>
-          <w:szCs w:val="25"/>
-        </w:rPr>
-      </w:pPr>
-      <w:r>
-        <w:rPr>
-          <w:rFonts w:asciiTheme="majorHAnsi" w:hAnsiTheme="majorHAnsi"/>
-          <w:sz w:val="25"/>
-          <w:szCs w:val="25"/>
-        </w:rPr>
-        <w:t>Again, the “-o” switch and output file name are opt</w:t>
-      </w:r>
-      <w:r>
-        <w:rPr>
-          <w:rFonts w:asciiTheme="majorHAnsi" w:hAnsiTheme="majorHAnsi"/>
-          <w:sz w:val="25"/>
-          <w:szCs w:val="25"/>
-        </w:rPr>
-        <w:t>ional, and if not included, the output of the program will be stored in a file called “output.midi” in the current working directory.</w:t>
-      </w:r>
-      <w:r>
-        <w:rPr>
-          <w:rFonts w:asciiTheme="majorHAnsi" w:hAnsiTheme="majorHAnsi"/>
-          <w:sz w:val="25"/>
-          <w:szCs w:val="25"/>
-        </w:rPr>
-        <w:t xml:space="preserve"> The </w:t>
-      </w:r>
-      <w:r>
-        <w:rPr>
-          <w:rFonts w:asciiTheme="majorHAnsi" w:hAnsiTheme="majorHAnsi"/>
-          <w:sz w:val="25"/>
-          <w:szCs w:val="25"/>
-        </w:rPr>
-        <w:t>number of input files named</w:t>
-      </w:r>
-      <w:r>
-        <w:rPr>
-          <w:rFonts w:asciiTheme="majorHAnsi" w:hAnsiTheme="majorHAnsi"/>
-          <w:sz w:val="25"/>
-          <w:szCs w:val="25"/>
-        </w:rPr>
-        <w:t xml:space="preserve"> at the end of the command is variable, but there must be at least one entered.</w:t>
-      </w:r>
+      <w:r>
+        <w:rPr>
+          <w:rFonts w:asciiTheme="majorHAnsi" w:hAnsiTheme="majorHAnsi"/>
+          <w:sz w:val="25"/>
+          <w:szCs w:val="25"/>
+        </w:rPr>
+        <w:t>The “-o” switch and output file name is optional: if it is not included then the output of the program will be stored in a file called “output.midi” in the fol</w:t>
+      </w:r>
+      <w:r>
+        <w:rPr>
+          <w:rFonts w:asciiTheme="majorHAnsi" w:hAnsiTheme="majorHAnsi"/>
+          <w:sz w:val="25"/>
+          <w:szCs w:val="25"/>
+        </w:rPr>
+        <w:t>der in which the program is run.</w:t>
+      </w:r>
+      <w:bookmarkStart w:id="0" w:name="_GoBack"/>
+      <w:bookmarkEnd w:id="0"/>
     </w:p>
     <w:sectPr>
-      <w:headerReference w:type="default" r:id="rId7"/>
+      <w:headerReference w:type="default" r:id="rId8"/>
       <w:pgSz w:w="11900" w:h="16840"/>
       <w:pgMar w:top="1440" w:right="909" w:bottom="1440" w:left="909" w:header="708" w:footer="708" w:gutter="0"/>
       <w:cols w:space="708"/>
@@ -1036,7 +709,7 @@
 </file>
 
 <file path=word/endnotes.xml><?xml version="1.0" encoding="utf-8"?>
-<w:endnotes xmlns:wpc="http://schemas.microsoft.com/office/word/2010/wordprocessingCanvas" xmlns:mo="http://schemas.microsoft.com/office/mac/office/2008/main" xmlns:mc="http://schemas.openxmlformats.org/markup-compatibility/2006" xmlns:mv="urn:schemas-microsoft-com:mac:vml" xmlns:o="urn:schemas-microsoft-com:office:office" xmlns:r="http://schemas.openxmlformats.org/officeDocument/2006/relationships" xmlns:m="http://schemas.openxmlformats.org/officeDocument/2006/math" xmlns:v="urn:schemas-microsoft-com:vml" xmlns:wp14="http://schemas.microsoft.com/office/word/2010/wordprocessingDrawing" xmlns:wp="http://schemas.openxmlformats.org/drawingml/2006/wordprocessingDrawing" xmlns:w10="urn:schemas-microsoft-com:office:word" xmlns:w="http://schemas.openxmlformats.org/wordprocessingml/2006/main" xmlns:w14="http://schemas.microsoft.com/office/word/2010/wordml" xmlns:wpg="http://schemas.microsoft.com/office/word/2010/wordprocessingGroup" xmlns:wpi="http://schemas.microsoft.com/office/word/2010/wordprocessingInk" xmlns:wne="http://schemas.microsoft.com/office/word/2006/wordml" xmlns:wps="http://schemas.microsoft.com/office/word/2010/wordprocessingShape" mc:Ignorable="w14 wp14">
+<w:endnotes xmlns:wpc="http://schemas.microsoft.com/office/word/2010/wordprocessingCanvas" xmlns:mc="http://schemas.openxmlformats.org/markup-compatibility/2006" xmlns:o="urn:schemas-microsoft-com:office:office" xmlns:r="http://schemas.openxmlformats.org/officeDocument/2006/relationships" xmlns:m="http://schemas.openxmlformats.org/officeDocument/2006/math" xmlns:v="urn:schemas-microsoft-com:vml" xmlns:wp14="http://schemas.microsoft.com/office/word/2010/wordprocessingDrawing" xmlns:wp="http://schemas.openxmlformats.org/drawingml/2006/wordprocessingDrawing" xmlns:w10="urn:schemas-microsoft-com:office:word" xmlns:w="http://schemas.openxmlformats.org/wordprocessingml/2006/main" xmlns:w14="http://schemas.microsoft.com/office/word/2010/wordml" xmlns:wpg="http://schemas.microsoft.com/office/word/2010/wordprocessingGroup" xmlns:wpi="http://schemas.microsoft.com/office/word/2010/wordprocessingInk" xmlns:wne="http://schemas.microsoft.com/office/word/2006/wordml" xmlns:wps="http://schemas.microsoft.com/office/word/2010/wordprocessingShape" mc:Ignorable="w14 wp14">
   <w:endnote w:type="separator" w:id="-1">
     <w:p>
       <w:r>
@@ -1055,7 +728,7 @@
 </file>
 
 <file path=word/footnotes.xml><?xml version="1.0" encoding="utf-8"?>
-<w:footnotes xmlns:wpc="http://schemas.microsoft.com/office/word/2010/wordprocessingCanvas" xmlns:mo="http://schemas.microsoft.com/office/mac/office/2008/main" xmlns:mc="http://schemas.openxmlformats.org/markup-compatibility/2006" xmlns:mv="urn:schemas-microsoft-com:mac:vml" xmlns:o="urn:schemas-microsoft-com:office:office" xmlns:r="http://schemas.openxmlformats.org/officeDocument/2006/relationships" xmlns:m="http://schemas.openxmlformats.org/officeDocument/2006/math" xmlns:v="urn:schemas-microsoft-com:vml" xmlns:wp14="http://schemas.microsoft.com/office/word/2010/wordprocessingDrawing" xmlns:wp="http://schemas.openxmlformats.org/drawingml/2006/wordprocessingDrawing" xmlns:w10="urn:schemas-microsoft-com:office:word" xmlns:w="http://schemas.openxmlformats.org/wordprocessingml/2006/main" xmlns:w14="http://schemas.microsoft.com/office/word/2010/wordml" xmlns:wpg="http://schemas.microsoft.com/office/word/2010/wordprocessingGroup" xmlns:wpi="http://schemas.microsoft.com/office/word/2010/wordprocessingInk" xmlns:wne="http://schemas.microsoft.com/office/word/2006/wordml" xmlns:wps="http://schemas.microsoft.com/office/word/2010/wordprocessingShape" mc:Ignorable="w14 wp14">
+<w:footnotes xmlns:wpc="http://schemas.microsoft.com/office/word/2010/wordprocessingCanvas" xmlns:mc="http://schemas.openxmlformats.org/markup-compatibility/2006" xmlns:o="urn:schemas-microsoft-com:office:office" xmlns:r="http://schemas.openxmlformats.org/officeDocument/2006/relationships" xmlns:m="http://schemas.openxmlformats.org/officeDocument/2006/math" xmlns:v="urn:schemas-microsoft-com:vml" xmlns:wp14="http://schemas.microsoft.com/office/word/2010/wordprocessingDrawing" xmlns:wp="http://schemas.openxmlformats.org/drawingml/2006/wordprocessingDrawing" xmlns:w10="urn:schemas-microsoft-com:office:word" xmlns:w="http://schemas.openxmlformats.org/wordprocessingml/2006/main" xmlns:w14="http://schemas.microsoft.com/office/word/2010/wordml" xmlns:wpg="http://schemas.microsoft.com/office/word/2010/wordprocessingGroup" xmlns:wpi="http://schemas.microsoft.com/office/word/2010/wordprocessingInk" xmlns:wne="http://schemas.microsoft.com/office/word/2006/wordml" xmlns:wps="http://schemas.microsoft.com/office/word/2010/wordprocessingShape" mc:Ignorable="w14 wp14">
   <w:footnote w:type="separator" w:id="-1">
     <w:p>
       <w:r>
@@ -1074,7 +747,7 @@
 </file>
 
 <file path=word/header1.xml><?xml version="1.0" encoding="utf-8"?>
-<w:hdr xmlns:wpc="http://schemas.microsoft.com/office/word/2010/wordprocessingCanvas" xmlns:mo="http://schemas.microsoft.com/office/mac/office/2008/main" xmlns:mc="http://schemas.openxmlformats.org/markup-compatibility/2006" xmlns:mv="urn:schemas-microsoft-com:mac:vml" xmlns:o="urn:schemas-microsoft-com:office:office" xmlns:r="http://schemas.openxmlformats.org/officeDocument/2006/relationships" xmlns:m="http://schemas.openxmlformats.org/officeDocument/2006/math" xmlns:v="urn:schemas-microsoft-com:vml" xmlns:wp14="http://schemas.microsoft.com/office/word/2010/wordprocessingDrawing" xmlns:wp="http://schemas.openxmlformats.org/drawingml/2006/wordprocessingDrawing" xmlns:w10="urn:schemas-microsoft-com:office:word" xmlns:w="http://schemas.openxmlformats.org/wordprocessingml/2006/main" xmlns:w14="http://schemas.microsoft.com/office/word/2010/wordml" xmlns:wpg="http://schemas.microsoft.com/office/word/2010/wordprocessingGroup" xmlns:wpi="http://schemas.microsoft.com/office/word/2010/wordprocessingInk" xmlns:wne="http://schemas.microsoft.com/office/word/2006/wordml" xmlns:wps="http://schemas.microsoft.com/office/word/2010/wordprocessingShape" mc:Ignorable="w14 wp14">
+<w:hdr xmlns:wpc="http://schemas.microsoft.com/office/word/2010/wordprocessingCanvas" xmlns:mc="http://schemas.openxmlformats.org/markup-compatibility/2006" xmlns:o="urn:schemas-microsoft-com:office:office" xmlns:r="http://schemas.openxmlformats.org/officeDocument/2006/relationships" xmlns:m="http://schemas.openxmlformats.org/officeDocument/2006/math" xmlns:v="urn:schemas-microsoft-com:vml" xmlns:wp14="http://schemas.microsoft.com/office/word/2010/wordprocessingDrawing" xmlns:wp="http://schemas.openxmlformats.org/drawingml/2006/wordprocessingDrawing" xmlns:w10="urn:schemas-microsoft-com:office:word" xmlns:w="http://schemas.openxmlformats.org/wordprocessingml/2006/main" xmlns:w14="http://schemas.microsoft.com/office/word/2010/wordml" xmlns:wpg="http://schemas.microsoft.com/office/word/2010/wordprocessingGroup" xmlns:wpi="http://schemas.microsoft.com/office/word/2010/wordprocessingInk" xmlns:wne="http://schemas.microsoft.com/office/word/2006/wordml" xmlns:wps="http://schemas.microsoft.com/office/word/2010/wordprocessingShape" mc:Ignorable="w14 wp14">
   <w:p>
     <w:pPr>
       <w:pStyle w:val="Header"/>
@@ -1108,7 +781,7 @@
     </w:rPrDefault>
     <w:pPrDefault/>
   </w:docDefaults>
-  <w:latentStyles w:defLockedState="0" w:defUIPriority="99" w:defSemiHidden="1" w:defUnhideWhenUsed="1" w:defQFormat="0" w:count="276">
+  <w:latentStyles w:defLockedState="0" w:defUIPriority="99" w:defSemiHidden="1" w:defUnhideWhenUsed="1" w:defQFormat="0" w:count="267">
     <w:lsdException w:name="Normal" w:semiHidden="0" w:uiPriority="0" w:unhideWhenUsed="0" w:qFormat="1"/>
     <w:lsdException w:name="heading 1" w:semiHidden="0" w:uiPriority="9" w:unhideWhenUsed="0" w:qFormat="1"/>
     <w:lsdException w:name="heading 2" w:uiPriority="9" w:qFormat="1"/>
@@ -1349,7 +1022,7 @@
 </file>
 
 <file path=word/stylesWithEffects.xml><?xml version="1.0" encoding="utf-8"?>
-<w:styles xmlns:wpc="http://schemas.microsoft.com/office/word/2010/wordprocessingCanvas" xmlns:mo="http://schemas.microsoft.com/office/mac/office/2008/main" xmlns:mc="http://schemas.openxmlformats.org/markup-compatibility/2006" xmlns:mv="urn:schemas-microsoft-com:mac:vml" xmlns:o="urn:schemas-microsoft-com:office:office" xmlns:r="http://schemas.openxmlformats.org/officeDocument/2006/relationships" xmlns:m="http://schemas.openxmlformats.org/officeDocument/2006/math" xmlns:v="urn:schemas-microsoft-com:vml" xmlns:wp14="http://schemas.microsoft.com/office/word/2010/wordprocessingDrawing" xmlns:wp="http://schemas.openxmlformats.org/drawingml/2006/wordprocessingDrawing" xmlns:w10="urn:schemas-microsoft-com:office:word" xmlns:w="http://schemas.openxmlformats.org/wordprocessingml/2006/main" xmlns:w14="http://schemas.microsoft.com/office/word/2010/wordml" xmlns:wpg="http://schemas.microsoft.com/office/word/2010/wordprocessingGroup" xmlns:wpi="http://schemas.microsoft.com/office/word/2010/wordprocessingInk" xmlns:wne="http://schemas.microsoft.com/office/word/2006/wordml" xmlns:wps="http://schemas.microsoft.com/office/word/2010/wordprocessingShape" mc:Ignorable="w14 wp14">
+<w:styles xmlns:wpc="http://schemas.microsoft.com/office/word/2010/wordprocessingCanvas" xmlns:mc="http://schemas.openxmlformats.org/markup-compatibility/2006" xmlns:o="urn:schemas-microsoft-com:office:office" xmlns:r="http://schemas.openxmlformats.org/officeDocument/2006/relationships" xmlns:m="http://schemas.openxmlformats.org/officeDocument/2006/math" xmlns:v="urn:schemas-microsoft-com:vml" xmlns:wp14="http://schemas.microsoft.com/office/word/2010/wordprocessingDrawing" xmlns:wp="http://schemas.openxmlformats.org/drawingml/2006/wordprocessingDrawing" xmlns:w10="urn:schemas-microsoft-com:office:word" xmlns:w="http://schemas.openxmlformats.org/wordprocessingml/2006/main" xmlns:w14="http://schemas.microsoft.com/office/word/2010/wordml" xmlns:wpg="http://schemas.microsoft.com/office/word/2010/wordprocessingGroup" xmlns:wpi="http://schemas.microsoft.com/office/word/2010/wordprocessingInk" xmlns:wne="http://schemas.microsoft.com/office/word/2006/wordml" xmlns:wps="http://schemas.microsoft.com/office/word/2010/wordprocessingShape" mc:Ignorable="w14 wp14">
   <w:docDefaults>
     <w:rPrDefault>
       <w:rPr>
@@ -1361,7 +1034,7 @@
     </w:rPrDefault>
     <w:pPrDefault/>
   </w:docDefaults>
-  <w:latentStyles w:defLockedState="0" w:defUIPriority="99" w:defSemiHidden="1" w:defUnhideWhenUsed="1" w:defQFormat="0" w:count="276">
+  <w:latentStyles w:defLockedState="0" w:defUIPriority="99" w:defSemiHidden="1" w:defUnhideWhenUsed="1" w:defQFormat="0" w:count="267">
     <w:lsdException w:name="Normal" w:semiHidden="0" w:uiPriority="0" w:unhideWhenUsed="0" w:qFormat="1"/>
     <w:lsdException w:name="heading 1" w:semiHidden="0" w:uiPriority="9" w:unhideWhenUsed="0" w:qFormat="1"/>
     <w:lsdException w:name="heading 2" w:uiPriority="9" w:qFormat="1"/>
@@ -1919,4 +1592,16 @@
   </a:objectDefaults>
   <a:extraClrSchemeLst/>
 </a:theme>
+</file>
+
+<file path=customXml/item1.xml><?xml version="1.0" encoding="utf-8"?>
+<b:Sources xmlns:b="http://schemas.openxmlformats.org/officeDocument/2006/bibliography" xmlns="http://schemas.openxmlformats.org/officeDocument/2006/bibliography" SelectedStyle="\APA.XSL" StyleName="APA"/>
+</file>
+
+<file path=customXml/itemProps1.xml><?xml version="1.0" encoding="utf-8"?>
+<ds:datastoreItem xmlns:ds="http://schemas.openxmlformats.org/officeDocument/2006/customXml" ds:itemID="{3E1C9880-04A0-4CA4-8660-A0401CAA79E1}">
+  <ds:schemaRefs>
+    <ds:schemaRef ds:uri="http://schemas.openxmlformats.org/officeDocument/2006/bibliography"/>
+  </ds:schemaRefs>
+</ds:datastoreItem>
 </file>
</xml_diff>